<commit_message>
trying to add html and see what happens :)
</commit_message>
<xml_diff>
--- a/Working with NodeJS.docx
+++ b/Working with NodeJS.docx
@@ -4,7 +4,6 @@
   <w:body>
     <w:p>
       <w:pPr>
-        <w:pStyle w:val="Heading1"/>
         <w:rPr>
           <w:lang w:val="en-CA"/>
         </w:rPr>
@@ -591,41 +590,41 @@
         <w:rPr>
           <w:lang w:val="en-CA"/>
         </w:rPr>
+        <w:t xml:space="preserve">JavaScript </w:t>
+      </w:r>
+      <w:proofErr w:type="spellStart"/>
+      <w:r>
+        <w:rPr>
+          <w:lang w:val="en-CA"/>
+        </w:rPr>
+        <w:t>PRINTF</w:t>
+      </w:r>
+      <w:proofErr w:type="spellEnd"/>
+      <w:r>
+        <w:rPr>
+          <w:lang w:val="en-CA"/>
+        </w:rPr>
+        <w:t xml:space="preserve"> Equivalent </w:t>
+      </w:r>
+    </w:p>
+    <w:p>
+      <w:pPr>
+        <w:rPr>
+          <w:lang w:val="en-CA"/>
+        </w:rPr>
+      </w:pPr>
+    </w:p>
+    <w:p>
+      <w:pPr>
+        <w:rPr>
+          <w:lang w:val="en-CA"/>
+        </w:rPr>
+      </w:pPr>
+      <w:r>
+        <w:rPr>
+          <w:lang w:val="en-CA"/>
+        </w:rPr>
         <w:lastRenderedPageBreak/>
-        <w:t xml:space="preserve">JavaScript </w:t>
-      </w:r>
-      <w:proofErr w:type="spellStart"/>
-      <w:r>
-        <w:rPr>
-          <w:lang w:val="en-CA"/>
-        </w:rPr>
-        <w:t>PRINTF</w:t>
-      </w:r>
-      <w:proofErr w:type="spellEnd"/>
-      <w:r>
-        <w:rPr>
-          <w:lang w:val="en-CA"/>
-        </w:rPr>
-        <w:t xml:space="preserve"> Equivalent </w:t>
-      </w:r>
-    </w:p>
-    <w:p>
-      <w:pPr>
-        <w:rPr>
-          <w:lang w:val="en-CA"/>
-        </w:rPr>
-      </w:pPr>
-    </w:p>
-    <w:p>
-      <w:pPr>
-        <w:rPr>
-          <w:lang w:val="en-CA"/>
-        </w:rPr>
-      </w:pPr>
-      <w:r>
-        <w:rPr>
-          <w:lang w:val="en-CA"/>
-        </w:rPr>
         <w:t>Use ${</w:t>
       </w:r>
       <w:proofErr w:type="spellStart"/>
@@ -1626,7 +1625,6 @@
               <w:rPr>
                 <w:lang w:val="en-CA"/>
               </w:rPr>
-              <w:lastRenderedPageBreak/>
               <w:t xml:space="preserve">    ]);</w:t>
             </w:r>
           </w:p>
@@ -2590,54 +2588,54 @@
               <w:rPr>
                 <w:lang w:val="en-CA"/>
               </w:rPr>
+              <w:t>connection.query</w:t>
+            </w:r>
+            <w:proofErr w:type="spellEnd"/>
+            <w:proofErr w:type="gramEnd"/>
+            <w:r>
+              <w:rPr>
+                <w:lang w:val="en-CA"/>
+              </w:rPr>
+              <w:t>(q,  function(err, result, fields) {</w:t>
+            </w:r>
+          </w:p>
+          <w:p>
+            <w:pPr>
+              <w:rPr>
+                <w:lang w:val="en-CA"/>
+              </w:rPr>
+            </w:pPr>
+            <w:r>
+              <w:rPr>
+                <w:lang w:val="en-CA"/>
+              </w:rPr>
+              <w:t xml:space="preserve">  if (err) throw err;</w:t>
+            </w:r>
+          </w:p>
+          <w:p>
+            <w:pPr>
+              <w:rPr>
+                <w:lang w:val="en-CA"/>
+              </w:rPr>
+            </w:pPr>
+            <w:r>
+              <w:rPr>
+                <w:lang w:val="en-CA"/>
+              </w:rPr>
+              <w:t xml:space="preserve">  console.log(result);</w:t>
+            </w:r>
+          </w:p>
+          <w:p>
+            <w:pPr>
+              <w:rPr>
+                <w:lang w:val="en-CA"/>
+              </w:rPr>
+            </w:pPr>
+            <w:r>
+              <w:rPr>
+                <w:lang w:val="en-CA"/>
+              </w:rPr>
               <w:lastRenderedPageBreak/>
-              <w:t>connection.query</w:t>
-            </w:r>
-            <w:proofErr w:type="spellEnd"/>
-            <w:proofErr w:type="gramEnd"/>
-            <w:r>
-              <w:rPr>
-                <w:lang w:val="en-CA"/>
-              </w:rPr>
-              <w:t>(q,  function(err, result, fields) {</w:t>
-            </w:r>
-          </w:p>
-          <w:p>
-            <w:pPr>
-              <w:rPr>
-                <w:lang w:val="en-CA"/>
-              </w:rPr>
-            </w:pPr>
-            <w:r>
-              <w:rPr>
-                <w:lang w:val="en-CA"/>
-              </w:rPr>
-              <w:t xml:space="preserve">  if (err) throw err;</w:t>
-            </w:r>
-          </w:p>
-          <w:p>
-            <w:pPr>
-              <w:rPr>
-                <w:lang w:val="en-CA"/>
-              </w:rPr>
-            </w:pPr>
-            <w:r>
-              <w:rPr>
-                <w:lang w:val="en-CA"/>
-              </w:rPr>
-              <w:t xml:space="preserve">  console.log(result);</w:t>
-            </w:r>
-          </w:p>
-          <w:p>
-            <w:pPr>
-              <w:rPr>
-                <w:lang w:val="en-CA"/>
-              </w:rPr>
-            </w:pPr>
-            <w:r>
-              <w:rPr>
-                <w:lang w:val="en-CA"/>
-              </w:rPr>
               <w:t>});</w:t>
             </w:r>
           </w:p>
@@ -2907,13 +2905,7 @@
         <w:rPr>
           <w:lang w:val="en-CA"/>
         </w:rPr>
-        <w:t xml:space="preserve">The best way to insert one record us to user </w:t>
-      </w:r>
-      <w:r>
-        <w:rPr>
-          <w:lang w:val="en-CA"/>
-        </w:rPr>
-        <w:t>INSERT SET syntax with JavaScript record type</w:t>
+        <w:t>The best way to insert one record us to user INSERT SET syntax with JavaScript record type</w:t>
       </w:r>
     </w:p>
     <w:p>
@@ -3278,88 +3270,88 @@
               <w:rPr>
                 <w:lang w:val="en-CA"/>
               </w:rPr>
+              <w:t xml:space="preserve">  </w:t>
+            </w:r>
+            <w:proofErr w:type="gramStart"/>
+            <w:r>
+              <w:rPr>
+                <w:lang w:val="en-CA"/>
+              </w:rPr>
+              <w:t>console.log(</w:t>
+            </w:r>
+            <w:proofErr w:type="gramEnd"/>
+            <w:r>
+              <w:rPr>
+                <w:lang w:val="en-CA"/>
+              </w:rPr>
+              <w:t>`insert email ${</w:t>
+            </w:r>
+            <w:proofErr w:type="spellStart"/>
+            <w:r>
+              <w:rPr>
+                <w:lang w:val="en-CA"/>
+              </w:rPr>
+              <w:t>person.email</w:t>
+            </w:r>
+            <w:proofErr w:type="spellEnd"/>
+            <w:r>
+              <w:rPr>
+                <w:lang w:val="en-CA"/>
+              </w:rPr>
+              <w:t>} and bd ${</w:t>
+            </w:r>
+            <w:proofErr w:type="spellStart"/>
+            <w:r>
+              <w:rPr>
+                <w:lang w:val="en-CA"/>
+              </w:rPr>
+              <w:t>person.created_at</w:t>
+            </w:r>
+            <w:proofErr w:type="spellEnd"/>
+            <w:r>
+              <w:rPr>
+                <w:lang w:val="en-CA"/>
+              </w:rPr>
+              <w:t>} `);</w:t>
+            </w:r>
+          </w:p>
+          <w:p>
+            <w:pPr>
+              <w:rPr>
+                <w:lang w:val="en-CA"/>
+              </w:rPr>
+            </w:pPr>
+            <w:r>
+              <w:rPr>
+                <w:lang w:val="en-CA"/>
+              </w:rPr>
+              <w:t xml:space="preserve">  if (err) throw err;</w:t>
+            </w:r>
+          </w:p>
+          <w:p>
+            <w:pPr>
+              <w:rPr>
+                <w:lang w:val="en-CA"/>
+              </w:rPr>
+            </w:pPr>
+            <w:r>
+              <w:rPr>
+                <w:lang w:val="en-CA"/>
+              </w:rPr>
+              <w:t xml:space="preserve">  console.log(result);</w:t>
+            </w:r>
+          </w:p>
+          <w:p>
+            <w:pPr>
+              <w:rPr>
+                <w:lang w:val="en-CA"/>
+              </w:rPr>
+            </w:pPr>
+            <w:r>
+              <w:rPr>
+                <w:lang w:val="en-CA"/>
+              </w:rPr>
               <w:lastRenderedPageBreak/>
-              <w:t xml:space="preserve">  </w:t>
-            </w:r>
-            <w:proofErr w:type="gramStart"/>
-            <w:r>
-              <w:rPr>
-                <w:lang w:val="en-CA"/>
-              </w:rPr>
-              <w:t>console.log(</w:t>
-            </w:r>
-            <w:proofErr w:type="gramEnd"/>
-            <w:r>
-              <w:rPr>
-                <w:lang w:val="en-CA"/>
-              </w:rPr>
-              <w:t>`insert email ${</w:t>
-            </w:r>
-            <w:proofErr w:type="spellStart"/>
-            <w:r>
-              <w:rPr>
-                <w:lang w:val="en-CA"/>
-              </w:rPr>
-              <w:t>person.email</w:t>
-            </w:r>
-            <w:proofErr w:type="spellEnd"/>
-            <w:r>
-              <w:rPr>
-                <w:lang w:val="en-CA"/>
-              </w:rPr>
-              <w:t>} and bd ${</w:t>
-            </w:r>
-            <w:proofErr w:type="spellStart"/>
-            <w:r>
-              <w:rPr>
-                <w:lang w:val="en-CA"/>
-              </w:rPr>
-              <w:t>person.created_at</w:t>
-            </w:r>
-            <w:proofErr w:type="spellEnd"/>
-            <w:r>
-              <w:rPr>
-                <w:lang w:val="en-CA"/>
-              </w:rPr>
-              <w:t>} `);</w:t>
-            </w:r>
-          </w:p>
-          <w:p>
-            <w:pPr>
-              <w:rPr>
-                <w:lang w:val="en-CA"/>
-              </w:rPr>
-            </w:pPr>
-            <w:r>
-              <w:rPr>
-                <w:lang w:val="en-CA"/>
-              </w:rPr>
-              <w:t xml:space="preserve">  if (err) throw err;</w:t>
-            </w:r>
-          </w:p>
-          <w:p>
-            <w:pPr>
-              <w:rPr>
-                <w:lang w:val="en-CA"/>
-              </w:rPr>
-            </w:pPr>
-            <w:r>
-              <w:rPr>
-                <w:lang w:val="en-CA"/>
-              </w:rPr>
-              <w:t xml:space="preserve">  console.log(result);</w:t>
-            </w:r>
-          </w:p>
-          <w:p>
-            <w:pPr>
-              <w:rPr>
-                <w:lang w:val="en-CA"/>
-              </w:rPr>
-            </w:pPr>
-            <w:r>
-              <w:rPr>
-                <w:lang w:val="en-CA"/>
-              </w:rPr>
               <w:t>});</w:t>
             </w:r>
           </w:p>
@@ -3464,13 +3456,7 @@
         <w:rPr>
           <w:lang w:val="en-CA"/>
         </w:rPr>
-        <w:t xml:space="preserve"> record </w:t>
-      </w:r>
-      <w:r>
-        <w:rPr>
-          <w:lang w:val="en-CA"/>
-        </w:rPr>
-        <w:t xml:space="preserve">ONLY </w:t>
+        <w:t xml:space="preserve"> record ONLY </w:t>
       </w:r>
     </w:p>
     <w:p>
@@ -3504,26 +3490,14 @@
         <w:rPr>
           <w:lang w:val="en-CA"/>
         </w:rPr>
-        <w:t>],</w:t>
-      </w:r>
-      <w:r>
-        <w:rPr>
-          <w:lang w:val="en-CA"/>
-        </w:rPr>
-        <w:t>[</w:t>
+        <w:t>],[</w:t>
       </w:r>
       <w:proofErr w:type="gramEnd"/>
       <w:r>
         <w:rPr>
           <w:lang w:val="en-CA"/>
         </w:rPr>
-        <w:t xml:space="preserve"> …],</w:t>
-      </w:r>
-      <w:r>
-        <w:rPr>
-          <w:lang w:val="en-CA"/>
-        </w:rPr>
-        <w:t xml:space="preserve"> ]</w:t>
+        <w:t xml:space="preserve"> …], ]</w:t>
       </w:r>
     </w:p>
     <w:tbl>
@@ -3550,13 +3524,7 @@
               <w:rPr>
                 <w:lang w:val="en-CA"/>
               </w:rPr>
-              <w:t>Q</w:t>
-            </w:r>
-            <w:r>
-              <w:rPr>
-                <w:lang w:val="en-CA"/>
-              </w:rPr>
-              <w:t xml:space="preserve"> = 'insert into users (email, </w:t>
+              <w:t xml:space="preserve">Q = 'insert into users (email, </w:t>
             </w:r>
             <w:proofErr w:type="spellStart"/>
             <w:r>
@@ -4385,133 +4353,133 @@
               <w:rPr>
                 <w:lang w:val="en-CA"/>
               </w:rPr>
+              <w:t>for(</w:t>
+            </w:r>
+            <w:proofErr w:type="gramEnd"/>
+            <w:r>
+              <w:rPr>
+                <w:lang w:val="en-CA"/>
+              </w:rPr>
+              <w:t xml:space="preserve">var </w:t>
+            </w:r>
+            <w:proofErr w:type="spellStart"/>
+            <w:r>
+              <w:rPr>
+                <w:lang w:val="en-CA"/>
+              </w:rPr>
+              <w:t>i</w:t>
+            </w:r>
+            <w:proofErr w:type="spellEnd"/>
+            <w:r>
+              <w:rPr>
+                <w:lang w:val="en-CA"/>
+              </w:rPr>
+              <w:t xml:space="preserve"> = 0; </w:t>
+            </w:r>
+            <w:proofErr w:type="spellStart"/>
+            <w:r>
+              <w:rPr>
+                <w:lang w:val="en-CA"/>
+              </w:rPr>
+              <w:t>i</w:t>
+            </w:r>
+            <w:proofErr w:type="spellEnd"/>
+            <w:r>
+              <w:rPr>
+                <w:lang w:val="en-CA"/>
+              </w:rPr>
+              <w:t xml:space="preserve"> &lt; 500; </w:t>
+            </w:r>
+            <w:proofErr w:type="spellStart"/>
+            <w:r>
+              <w:rPr>
+                <w:lang w:val="en-CA"/>
+              </w:rPr>
+              <w:t>i</w:t>
+            </w:r>
+            <w:proofErr w:type="spellEnd"/>
+            <w:r>
+              <w:rPr>
+                <w:lang w:val="en-CA"/>
+              </w:rPr>
+              <w:t>++){</w:t>
+            </w:r>
+          </w:p>
+          <w:p>
+            <w:pPr>
+              <w:rPr>
+                <w:lang w:val="en-CA"/>
+              </w:rPr>
+            </w:pPr>
+            <w:r>
+              <w:rPr>
+                <w:lang w:val="en-CA"/>
+              </w:rPr>
+              <w:t xml:space="preserve">    </w:t>
+            </w:r>
+            <w:proofErr w:type="spellStart"/>
+            <w:proofErr w:type="gramStart"/>
+            <w:r>
+              <w:rPr>
+                <w:lang w:val="en-CA"/>
+              </w:rPr>
+              <w:t>data.push</w:t>
+            </w:r>
+            <w:proofErr w:type="spellEnd"/>
+            <w:proofErr w:type="gramEnd"/>
+            <w:r>
+              <w:rPr>
+                <w:lang w:val="en-CA"/>
+              </w:rPr>
+              <w:t>([</w:t>
+            </w:r>
+          </w:p>
+          <w:p>
+            <w:pPr>
+              <w:rPr>
+                <w:lang w:val="en-CA"/>
+              </w:rPr>
+            </w:pPr>
+            <w:r>
+              <w:rPr>
+                <w:lang w:val="en-CA"/>
+              </w:rPr>
+              <w:t xml:space="preserve">        </w:t>
+            </w:r>
+            <w:proofErr w:type="spellStart"/>
+            <w:proofErr w:type="gramStart"/>
+            <w:r>
+              <w:rPr>
+                <w:lang w:val="en-CA"/>
+              </w:rPr>
+              <w:t>faker.internet</w:t>
+            </w:r>
+            <w:proofErr w:type="gramEnd"/>
+            <w:r>
+              <w:rPr>
+                <w:lang w:val="en-CA"/>
+              </w:rPr>
+              <w:t>.email</w:t>
+            </w:r>
+            <w:proofErr w:type="spellEnd"/>
+            <w:r>
+              <w:rPr>
+                <w:lang w:val="en-CA"/>
+              </w:rPr>
+              <w:t>(),</w:t>
+            </w:r>
+          </w:p>
+          <w:p>
+            <w:pPr>
+              <w:rPr>
+                <w:lang w:val="en-CA"/>
+              </w:rPr>
+            </w:pPr>
+            <w:r>
+              <w:rPr>
+                <w:lang w:val="en-CA"/>
+              </w:rPr>
               <w:lastRenderedPageBreak/>
-              <w:t>for(</w:t>
-            </w:r>
-            <w:proofErr w:type="gramEnd"/>
-            <w:r>
-              <w:rPr>
-                <w:lang w:val="en-CA"/>
-              </w:rPr>
-              <w:t xml:space="preserve">var </w:t>
-            </w:r>
-            <w:proofErr w:type="spellStart"/>
-            <w:r>
-              <w:rPr>
-                <w:lang w:val="en-CA"/>
-              </w:rPr>
-              <w:t>i</w:t>
-            </w:r>
-            <w:proofErr w:type="spellEnd"/>
-            <w:r>
-              <w:rPr>
-                <w:lang w:val="en-CA"/>
-              </w:rPr>
-              <w:t xml:space="preserve"> = 0; </w:t>
-            </w:r>
-            <w:proofErr w:type="spellStart"/>
-            <w:r>
-              <w:rPr>
-                <w:lang w:val="en-CA"/>
-              </w:rPr>
-              <w:t>i</w:t>
-            </w:r>
-            <w:proofErr w:type="spellEnd"/>
-            <w:r>
-              <w:rPr>
-                <w:lang w:val="en-CA"/>
-              </w:rPr>
-              <w:t xml:space="preserve"> &lt; 500; </w:t>
-            </w:r>
-            <w:proofErr w:type="spellStart"/>
-            <w:r>
-              <w:rPr>
-                <w:lang w:val="en-CA"/>
-              </w:rPr>
-              <w:t>i</w:t>
-            </w:r>
-            <w:proofErr w:type="spellEnd"/>
-            <w:r>
-              <w:rPr>
-                <w:lang w:val="en-CA"/>
-              </w:rPr>
-              <w:t>++){</w:t>
-            </w:r>
-          </w:p>
-          <w:p>
-            <w:pPr>
-              <w:rPr>
-                <w:lang w:val="en-CA"/>
-              </w:rPr>
-            </w:pPr>
-            <w:r>
-              <w:rPr>
-                <w:lang w:val="en-CA"/>
-              </w:rPr>
-              <w:t xml:space="preserve">    </w:t>
-            </w:r>
-            <w:proofErr w:type="spellStart"/>
-            <w:proofErr w:type="gramStart"/>
-            <w:r>
-              <w:rPr>
-                <w:lang w:val="en-CA"/>
-              </w:rPr>
-              <w:t>data.push</w:t>
-            </w:r>
-            <w:proofErr w:type="spellEnd"/>
-            <w:proofErr w:type="gramEnd"/>
-            <w:r>
-              <w:rPr>
-                <w:lang w:val="en-CA"/>
-              </w:rPr>
-              <w:t>([</w:t>
-            </w:r>
-          </w:p>
-          <w:p>
-            <w:pPr>
-              <w:rPr>
-                <w:lang w:val="en-CA"/>
-              </w:rPr>
-            </w:pPr>
-            <w:r>
-              <w:rPr>
-                <w:lang w:val="en-CA"/>
-              </w:rPr>
-              <w:t xml:space="preserve">        </w:t>
-            </w:r>
-            <w:proofErr w:type="spellStart"/>
-            <w:proofErr w:type="gramStart"/>
-            <w:r>
-              <w:rPr>
-                <w:lang w:val="en-CA"/>
-              </w:rPr>
-              <w:t>faker.internet</w:t>
-            </w:r>
-            <w:proofErr w:type="gramEnd"/>
-            <w:r>
-              <w:rPr>
-                <w:lang w:val="en-CA"/>
-              </w:rPr>
-              <w:t>.email</w:t>
-            </w:r>
-            <w:proofErr w:type="spellEnd"/>
-            <w:r>
-              <w:rPr>
-                <w:lang w:val="en-CA"/>
-              </w:rPr>
-              <w:t>(),</w:t>
-            </w:r>
-          </w:p>
-          <w:p>
-            <w:pPr>
-              <w:rPr>
-                <w:lang w:val="en-CA"/>
-              </w:rPr>
-            </w:pPr>
-            <w:r>
-              <w:rPr>
-                <w:lang w:val="en-CA"/>
-              </w:rPr>
               <w:t xml:space="preserve">        </w:t>
             </w:r>
             <w:proofErr w:type="spellStart"/>
@@ -5144,54 +5112,54 @@
               <w:rPr>
                 <w:lang w:val="en-CA"/>
               </w:rPr>
+              <w:t>See `</w:t>
+            </w:r>
+            <w:proofErr w:type="spellStart"/>
+            <w:r>
+              <w:rPr>
+                <w:lang w:val="en-CA"/>
+              </w:rPr>
+              <w:t>npm</w:t>
+            </w:r>
+            <w:proofErr w:type="spellEnd"/>
+            <w:r>
+              <w:rPr>
+                <w:lang w:val="en-CA"/>
+              </w:rPr>
+              <w:t xml:space="preserve"> help json` for definitive documentation on these fields</w:t>
+            </w:r>
+          </w:p>
+          <w:p>
+            <w:pPr>
+              <w:rPr>
+                <w:lang w:val="en-CA"/>
+              </w:rPr>
+            </w:pPr>
+            <w:r>
+              <w:rPr>
+                <w:lang w:val="en-CA"/>
+              </w:rPr>
+              <w:t>and exactly what they do.</w:t>
+            </w:r>
+          </w:p>
+          <w:p>
+            <w:pPr>
+              <w:rPr>
+                <w:lang w:val="en-CA"/>
+              </w:rPr>
+            </w:pPr>
+          </w:p>
+          <w:p>
+            <w:pPr>
+              <w:rPr>
+                <w:lang w:val="en-CA"/>
+              </w:rPr>
+            </w:pPr>
+            <w:r>
+              <w:rPr>
+                <w:lang w:val="en-CA"/>
+              </w:rPr>
               <w:lastRenderedPageBreak/>
-              <w:t>See `</w:t>
-            </w:r>
-            <w:proofErr w:type="spellStart"/>
-            <w:r>
-              <w:rPr>
-                <w:lang w:val="en-CA"/>
-              </w:rPr>
-              <w:t>npm</w:t>
-            </w:r>
-            <w:proofErr w:type="spellEnd"/>
-            <w:r>
-              <w:rPr>
-                <w:lang w:val="en-CA"/>
-              </w:rPr>
-              <w:t xml:space="preserve"> help json` for definitive documentation on these fields</w:t>
-            </w:r>
-          </w:p>
-          <w:p>
-            <w:pPr>
-              <w:rPr>
-                <w:lang w:val="en-CA"/>
-              </w:rPr>
-            </w:pPr>
-            <w:r>
-              <w:rPr>
-                <w:lang w:val="en-CA"/>
-              </w:rPr>
-              <w:t>and exactly what they do.</w:t>
-            </w:r>
-          </w:p>
-          <w:p>
-            <w:pPr>
-              <w:rPr>
-                <w:lang w:val="en-CA"/>
-              </w:rPr>
-            </w:pPr>
-          </w:p>
-          <w:p>
-            <w:pPr>
-              <w:rPr>
-                <w:lang w:val="en-CA"/>
-              </w:rPr>
-            </w:pPr>
-            <w:r>
-              <w:rPr>
-                <w:lang w:val="en-CA"/>
-              </w:rPr>
               <w:t>Use `</w:t>
             </w:r>
             <w:proofErr w:type="spellStart"/>
@@ -6686,7 +6654,6 @@
               <w:rPr>
                 <w:lang w:val="en-CA"/>
               </w:rPr>
-              <w:lastRenderedPageBreak/>
               <w:t>});</w:t>
             </w:r>
           </w:p>
@@ -7341,7 +7308,6 @@
               <w:rPr>
                 <w:lang w:val="en-CA"/>
               </w:rPr>
-              <w:lastRenderedPageBreak/>
               <w:t>Content-Length: 143</w:t>
             </w:r>
           </w:p>
@@ -7918,59 +7884,59 @@
               <w:rPr>
                 <w:lang w:val="en-CA"/>
               </w:rPr>
+              <w:t xml:space="preserve"> </w:t>
+            </w:r>
+          </w:p>
+          <w:p>
+            <w:pPr>
+              <w:rPr>
+                <w:lang w:val="en-CA"/>
+              </w:rPr>
+            </w:pPr>
+            <w:r>
+              <w:rPr>
+                <w:lang w:val="en-CA"/>
+              </w:rPr>
+              <w:t>&lt;p class="lead"&gt;Enter your email to join &lt;strong&gt;</w:t>
+            </w:r>
+            <w:r>
+              <w:rPr>
+                <w:highlight w:val="yellow"/>
+                <w:lang w:val="en-CA"/>
+              </w:rPr>
+              <w:t>&lt;%= count %&gt;</w:t>
+            </w:r>
+            <w:r>
+              <w:rPr>
+                <w:lang w:val="en-CA"/>
+              </w:rPr>
+              <w:t xml:space="preserve">&lt;/strong&gt; </w:t>
+            </w:r>
+          </w:p>
+          <w:p>
+            <w:pPr>
+              <w:rPr>
+                <w:lang w:val="en-CA"/>
+              </w:rPr>
+            </w:pPr>
+            <w:r>
+              <w:rPr>
+                <w:lang w:val="en-CA"/>
+              </w:rPr>
+              <w:t>others on our waitlist. We are 100% not a cult. &lt;/p&gt;</w:t>
+            </w:r>
+          </w:p>
+          <w:p>
+            <w:pPr>
+              <w:rPr>
+                <w:lang w:val="en-CA"/>
+              </w:rPr>
+            </w:pPr>
+            <w:r>
+              <w:rPr>
+                <w:lang w:val="en-CA"/>
+              </w:rPr>
               <w:lastRenderedPageBreak/>
-              <w:t xml:space="preserve"> </w:t>
-            </w:r>
-          </w:p>
-          <w:p>
-            <w:pPr>
-              <w:rPr>
-                <w:lang w:val="en-CA"/>
-              </w:rPr>
-            </w:pPr>
-            <w:r>
-              <w:rPr>
-                <w:lang w:val="en-CA"/>
-              </w:rPr>
-              <w:t>&lt;p class="lead"&gt;Enter your email to join &lt;strong&gt;</w:t>
-            </w:r>
-            <w:r>
-              <w:rPr>
-                <w:highlight w:val="yellow"/>
-                <w:lang w:val="en-CA"/>
-              </w:rPr>
-              <w:t>&lt;%= count %&gt;</w:t>
-            </w:r>
-            <w:r>
-              <w:rPr>
-                <w:lang w:val="en-CA"/>
-              </w:rPr>
-              <w:t xml:space="preserve">&lt;/strong&gt; </w:t>
-            </w:r>
-          </w:p>
-          <w:p>
-            <w:pPr>
-              <w:rPr>
-                <w:lang w:val="en-CA"/>
-              </w:rPr>
-            </w:pPr>
-            <w:r>
-              <w:rPr>
-                <w:lang w:val="en-CA"/>
-              </w:rPr>
-              <w:t>others on our waitlist. We are 100% not a cult. &lt;/p&gt;</w:t>
-            </w:r>
-          </w:p>
-          <w:p>
-            <w:pPr>
-              <w:rPr>
-                <w:lang w:val="en-CA"/>
-              </w:rPr>
-            </w:pPr>
-            <w:r>
-              <w:rPr>
-                <w:lang w:val="en-CA"/>
-              </w:rPr>
               <w:t xml:space="preserve"> </w:t>
             </w:r>
           </w:p>
@@ -8491,7 +8457,6 @@
               <w:rPr>
                 <w:lang w:val="en-CA"/>
               </w:rPr>
-              <w:lastRenderedPageBreak/>
               <w:tab/>
               <w:t xml:space="preserve">  }</w:t>
             </w:r>
@@ -8596,6 +8561,7 @@
               <w:rPr>
                 <w:lang w:val="en-CA"/>
               </w:rPr>
+              <w:lastRenderedPageBreak/>
               <w:tab/>
               <w:t xml:space="preserve">  </w:t>
             </w:r>
@@ -9276,6 +9242,7 @@
         <w:rPr>
           <w:lang w:val="en-CA"/>
         </w:rPr>
+        <w:lastRenderedPageBreak/>
         <w:t>Accessing Request Body</w:t>
       </w:r>
     </w:p>
@@ -10131,19 +10098,7 @@
           <w:lang w:val="en-CA"/>
         </w:rPr>
         <w:lastRenderedPageBreak/>
-        <w:t>Register</w:t>
-      </w:r>
-      <w:r>
-        <w:rPr>
-          <w:lang w:val="en-CA"/>
-        </w:rPr>
-        <w:t>_error</w:t>
-      </w:r>
-      <w:r>
-        <w:rPr>
-          <w:lang w:val="en-CA"/>
-        </w:rPr>
-        <w:t>.ejs</w:t>
+        <w:t>Register_error.ejs</w:t>
       </w:r>
       <w:proofErr w:type="spellEnd"/>
     </w:p>

</xml_diff>